<commit_message>
Added multi-horizon churn, segment transitions, intervention engine, and outcome evaluation
</commit_message>
<xml_diff>
--- a/docs/project_outline.docx
+++ b/docs/project_outline.docx
@@ -47,7 +47,7 @@
     <w:p>
       <w:r>
         <w:pict w14:anchorId="37A81290">
-          <v:rect id="_x0000_i1043" style="width:0;height:.75pt" o:hralign="center" o:hrstd="t" o:hr="t" fillcolor="#a0a0a0" stroked="f"/>
+          <v:rect id="_x0000_i1025" style="width:0;height:.75pt" o:hralign="center" o:hrstd="t" o:hr="t" fillcolor="#a0a0a0" stroked="f"/>
         </w:pict>
       </w:r>
     </w:p>
@@ -108,7 +108,24 @@
         <w:t>Combined Dataset Approach</w:t>
       </w:r>
       <w:r>
-        <w:t>: Integrate rees46 behavioral data with Olist transactional history for comprehensive customer journey mapping</w:t>
+        <w:t xml:space="preserve">: Integrate rees46 behavioral data with </w:t>
+      </w:r>
+      <w:proofErr w:type="spellStart"/>
+      <w:r>
+        <w:t>Olist</w:t>
+      </w:r>
+      <w:proofErr w:type="spellEnd"/>
+      <w:r>
+        <w:t xml:space="preserve"> transactional history for comprehensive customer journey mapping</w:t>
+      </w:r>
+      <w:r>
+        <w:t xml:space="preserve"> - </w:t>
+      </w:r>
+      <w:r>
+        <w:rPr>
+          <w:highlight w:val="yellow"/>
+        </w:rPr>
+        <w:t>Done</w:t>
       </w:r>
     </w:p>
     <w:p>
@@ -128,6 +145,15 @@
       <w:r>
         <w:t>: Generate synthetic customer response data to simulate intervention outcomes and create feedback loops</w:t>
       </w:r>
+      <w:r>
+        <w:t xml:space="preserve"> - </w:t>
+      </w:r>
+      <w:r>
+        <w:rPr>
+          <w:highlight w:val="yellow"/>
+        </w:rPr>
+        <w:t>Done</w:t>
+      </w:r>
     </w:p>
     <w:p>
       <w:pPr>
@@ -146,6 +172,15 @@
       <w:r>
         <w:t>: Unified timestamp processing across datasets for consistent sequence analysis</w:t>
       </w:r>
+      <w:r>
+        <w:t xml:space="preserve"> - </w:t>
+      </w:r>
+      <w:r>
+        <w:rPr>
+          <w:highlight w:val="yellow"/>
+        </w:rPr>
+        <w:t>Done</w:t>
+      </w:r>
     </w:p>
     <w:p>
       <w:pPr>
@@ -186,11 +221,36 @@
           <w:b/>
           <w:bCs/>
         </w:rPr>
-        <w:t>PostgreSQL with TimescaleDB Extension</w:t>
+        <w:t xml:space="preserve">PostgreSQL with </w:t>
+      </w:r>
+      <w:proofErr w:type="spellStart"/>
+      <w:r>
+        <w:rPr>
+          <w:b/>
+          <w:bCs/>
+        </w:rPr>
+        <w:t>TimescaleDB</w:t>
+      </w:r>
+      <w:proofErr w:type="spellEnd"/>
+      <w:r>
+        <w:rPr>
+          <w:b/>
+          <w:bCs/>
+        </w:rPr>
+        <w:t xml:space="preserve"> Extension</w:t>
       </w:r>
       <w:r>
         <w:t>: Optimized for time-series analysis and rolling window calculations</w:t>
       </w:r>
+      <w:r>
+        <w:t xml:space="preserve"> - </w:t>
+      </w:r>
+      <w:r>
+        <w:rPr>
+          <w:highlight w:val="yellow"/>
+        </w:rPr>
+        <w:t>Done</w:t>
+      </w:r>
     </w:p>
     <w:p>
       <w:pPr>
@@ -208,6 +268,15 @@
       </w:r>
       <w:r>
         <w:t>:</w:t>
+      </w:r>
+      <w:r>
+        <w:t xml:space="preserve"> - </w:t>
+      </w:r>
+      <w:r>
+        <w:rPr>
+          <w:highlight w:val="yellow"/>
+        </w:rPr>
+        <w:t>Done</w:t>
       </w:r>
     </w:p>
     <w:p>
@@ -217,8 +286,13 @@
           <w:numId w:val="2"/>
         </w:numPr>
       </w:pPr>
-      <w:r>
-        <w:t>customer_features_daily: Time-series feature store with daily updated metrics</w:t>
+      <w:proofErr w:type="spellStart"/>
+      <w:r>
+        <w:t>customer_features_daily</w:t>
+      </w:r>
+      <w:proofErr w:type="spellEnd"/>
+      <w:r>
+        <w:t>: Time-series feature store with daily updated metrics</w:t>
       </w:r>
     </w:p>
     <w:p>
@@ -228,8 +302,13 @@
           <w:numId w:val="2"/>
         </w:numPr>
       </w:pPr>
-      <w:r>
-        <w:t>intervention_logs: Track marketing actions and customer responses for learning</w:t>
+      <w:proofErr w:type="spellStart"/>
+      <w:r>
+        <w:t>intervention_logs</w:t>
+      </w:r>
+      <w:proofErr w:type="spellEnd"/>
+      <w:r>
+        <w:t>: Track marketing actions and customer responses for learning</w:t>
       </w:r>
     </w:p>
     <w:p>
@@ -239,8 +318,13 @@
           <w:numId w:val="2"/>
         </w:numPr>
       </w:pPr>
-      <w:r>
-        <w:t>segment_transitions: Customer migration patterns between segments over time</w:t>
+      <w:proofErr w:type="spellStart"/>
+      <w:r>
+        <w:t>segment_transitions</w:t>
+      </w:r>
+      <w:proofErr w:type="spellEnd"/>
+      <w:r>
+        <w:t>: Customer migration patterns between segments over time</w:t>
       </w:r>
     </w:p>
     <w:p>
@@ -259,6 +343,15 @@
       </w:r>
       <w:r>
         <w:t>: Optimized indexes for time-window queries and sequence analysis</w:t>
+      </w:r>
+      <w:r>
+        <w:t xml:space="preserve"> - </w:t>
+      </w:r>
+      <w:r>
+        <w:rPr>
+          <w:highlight w:val="yellow"/>
+        </w:rPr>
+        <w:t>Done</w:t>
       </w:r>
     </w:p>
     <w:p>
@@ -311,6 +404,15 @@
       <w:r>
         <w:t>Rolling RFM metrics across multiple time windows (7, 30, 60, 90 days)</w:t>
       </w:r>
+      <w:r>
+        <w:t xml:space="preserve"> - </w:t>
+      </w:r>
+      <w:r>
+        <w:rPr>
+          <w:highlight w:val="yellow"/>
+        </w:rPr>
+        <w:t>Done</w:t>
+      </w:r>
     </w:p>
     <w:p>
       <w:pPr>
@@ -322,6 +424,21 @@
       <w:r>
         <w:t>Behavioral velocity metrics (activity acceleration/deceleration trends)</w:t>
       </w:r>
+      <w:r>
+        <w:t xml:space="preserve"> </w:t>
+      </w:r>
+      <w:r>
+        <w:t>–</w:t>
+      </w:r>
+      <w:r>
+        <w:t xml:space="preserve"> </w:t>
+      </w:r>
+      <w:r>
+        <w:rPr>
+          <w:highlight w:val="green"/>
+        </w:rPr>
+        <w:t>Future Work</w:t>
+      </w:r>
     </w:p>
     <w:p>
       <w:pPr>
@@ -333,6 +450,15 @@
       <w:r>
         <w:t>Seasonality-adjusted engagement patterns</w:t>
       </w:r>
+      <w:r>
+        <w:t xml:space="preserve"> - </w:t>
+      </w:r>
+      <w:r>
+        <w:rPr>
+          <w:highlight w:val="green"/>
+        </w:rPr>
+        <w:t>Future Work</w:t>
+      </w:r>
     </w:p>
     <w:p>
       <w:pPr>
@@ -344,6 +470,15 @@
       <w:r>
         <w:t>Customer lifetime value projections with confidence intervals</w:t>
       </w:r>
+      <w:r>
+        <w:t xml:space="preserve"> - </w:t>
+      </w:r>
+      <w:r>
+        <w:rPr>
+          <w:highlight w:val="green"/>
+        </w:rPr>
+        <w:t>Future Work</w:t>
+      </w:r>
     </w:p>
     <w:p>
       <w:r>
@@ -356,6 +491,15 @@
       <w:r>
         <w:t>:</w:t>
       </w:r>
+      <w:r>
+        <w:t xml:space="preserve"> - </w:t>
+      </w:r>
+      <w:r>
+        <w:rPr>
+          <w:highlight w:val="green"/>
+        </w:rPr>
+        <w:t>Future Work</w:t>
+      </w:r>
     </w:p>
     <w:p>
       <w:pPr>
@@ -429,6 +573,15 @@
       </w:r>
       <w:r>
         <w:t>:</w:t>
+      </w:r>
+      <w:r>
+        <w:t xml:space="preserve"> - </w:t>
+      </w:r>
+      <w:r>
+        <w:rPr>
+          <w:highlight w:val="yellow"/>
+        </w:rPr>
+        <w:t>Done</w:t>
       </w:r>
     </w:p>
     <w:p>
@@ -481,6 +634,15 @@
       <w:r>
         <w:t>: Continuous risk assessment vs. binary classification</w:t>
       </w:r>
+      <w:r>
+        <w:t xml:space="preserve"> - </w:t>
+      </w:r>
+      <w:r>
+        <w:rPr>
+          <w:highlight w:val="yellow"/>
+        </w:rPr>
+        <w:t>Done</w:t>
+      </w:r>
     </w:p>
     <w:p>
       <w:pPr>
@@ -499,11 +661,20 @@
       <w:r>
         <w:t>: 30/60/90-day churn probability forecasts</w:t>
       </w:r>
+      <w:r>
+        <w:t xml:space="preserve"> - </w:t>
+      </w:r>
+      <w:r>
+        <w:rPr>
+          <w:highlight w:val="yellow"/>
+        </w:rPr>
+        <w:t>Done</w:t>
+      </w:r>
     </w:p>
     <w:p>
       <w:r>
         <w:pict w14:anchorId="45DCFB86">
-          <v:rect id="_x0000_i1044" style="width:0;height:.75pt" o:hralign="center" o:hrstd="t" o:hr="t" fillcolor="#a0a0a0" stroked="f"/>
+          <v:rect id="_x0000_i1026" style="width:0;height:.75pt" o:hralign="center" o:hrstd="t" o:hr="t" fillcolor="#a0a0a0" stroked="f"/>
         </w:pict>
       </w:r>
     </w:p>
@@ -560,6 +731,18 @@
       <w:r>
         <w:t>:</w:t>
       </w:r>
+      <w:r>
+        <w:t xml:space="preserve"> </w:t>
+      </w:r>
+      <w:r>
+        <w:t xml:space="preserve">- </w:t>
+      </w:r>
+      <w:r>
+        <w:rPr>
+          <w:highlight w:val="yellow"/>
+        </w:rPr>
+        <w:t>Done</w:t>
+      </w:r>
     </w:p>
     <w:p>
       <w:pPr>
@@ -595,6 +778,32 @@
       </w:r>
       <w:r>
         <w:t>: Facebook Prophet time-series forecasting of 3-month future customer values</w:t>
+      </w:r>
+      <w:r>
+        <w:t xml:space="preserve"> </w:t>
+      </w:r>
+      <w:proofErr w:type="gramStart"/>
+      <w:r>
+        <w:t xml:space="preserve">- </w:t>
+      </w:r>
+      <w:r>
+        <w:rPr>
+          <w:highlight w:val="green"/>
+        </w:rPr>
+        <w:t xml:space="preserve"> </w:t>
+      </w:r>
+      <w:r>
+        <w:rPr>
+          <w:highlight w:val="green"/>
+        </w:rPr>
+        <w:t>Future</w:t>
+      </w:r>
+      <w:proofErr w:type="gramEnd"/>
+      <w:r>
+        <w:rPr>
+          <w:highlight w:val="green"/>
+        </w:rPr>
+        <w:t xml:space="preserve"> Work</w:t>
       </w:r>
     </w:p>
     <w:p>
@@ -627,6 +836,18 @@
       <w:r>
         <w:t>:</w:t>
       </w:r>
+      <w:r>
+        <w:t xml:space="preserve"> </w:t>
+      </w:r>
+      <w:r>
+        <w:t xml:space="preserve">- </w:t>
+      </w:r>
+      <w:r>
+        <w:rPr>
+          <w:highlight w:val="yellow"/>
+        </w:rPr>
+        <w:t>Done</w:t>
+      </w:r>
     </w:p>
     <w:p>
       <w:pPr>
@@ -711,6 +932,18 @@
       <w:r>
         <w:t>:</w:t>
       </w:r>
+      <w:r>
+        <w:t xml:space="preserve"> </w:t>
+      </w:r>
+      <w:r>
+        <w:t xml:space="preserve">- </w:t>
+      </w:r>
+      <w:r>
+        <w:rPr>
+          <w:highlight w:val="yellow"/>
+        </w:rPr>
+        <w:t>Done</w:t>
+      </w:r>
     </w:p>
     <w:p>
       <w:pPr>
@@ -759,6 +992,22 @@
         </w:rPr>
         <w:t>2.2 Context-Aware Recommendation Engine with Churn Prevention Logic</w:t>
       </w:r>
+      <w:r>
+        <w:rPr>
+          <w:b/>
+          <w:bCs/>
+        </w:rPr>
+        <w:t xml:space="preserve"> </w:t>
+      </w:r>
+      <w:r>
+        <w:t xml:space="preserve">- </w:t>
+      </w:r>
+      <w:r>
+        <w:rPr>
+          <w:highlight w:val="yellow"/>
+        </w:rPr>
+        <w:t>Done</w:t>
+      </w:r>
     </w:p>
     <w:p>
       <w:r>
@@ -914,6 +1163,22 @@
           <w:bCs/>
         </w:rPr>
         <w:t>2.3 Causal Churn Prediction with Intervention Planning</w:t>
+      </w:r>
+      <w:r>
+        <w:rPr>
+          <w:b/>
+          <w:bCs/>
+        </w:rPr>
+        <w:t xml:space="preserve"> </w:t>
+      </w:r>
+      <w:r>
+        <w:t xml:space="preserve">- </w:t>
+      </w:r>
+      <w:r>
+        <w:rPr>
+          <w:highlight w:val="yellow"/>
+        </w:rPr>
+        <w:t>Done</w:t>
       </w:r>
     </w:p>
     <w:p>
@@ -1064,7 +1329,7 @@
     <w:p>
       <w:r>
         <w:pict w14:anchorId="49AA1C05">
-          <v:rect id="_x0000_i1045" style="width:0;height:.75pt" o:hralign="center" o:hrstd="t" o:hr="t" fillcolor="#a0a0a0" stroked="f"/>
+          <v:rect id="_x0000_i1027" style="width:0;height:.75pt" o:hralign="center" o:hrstd="t" o:hr="t" fillcolor="#a0a0a0" stroked="f"/>
         </w:pict>
       </w:r>
     </w:p>
@@ -1095,7 +1360,39 @@
           <w:b/>
           <w:bCs/>
         </w:rPr>
-        <w:t>3.1 CustomerDecisionEngine Core Intelligence</w:t>
+        <w:t xml:space="preserve">3.1 </w:t>
+      </w:r>
+      <w:proofErr w:type="spellStart"/>
+      <w:r>
+        <w:rPr>
+          <w:b/>
+          <w:bCs/>
+        </w:rPr>
+        <w:t>CustomerDecisionEngine</w:t>
+      </w:r>
+      <w:proofErr w:type="spellEnd"/>
+      <w:r>
+        <w:rPr>
+          <w:b/>
+          <w:bCs/>
+        </w:rPr>
+        <w:t xml:space="preserve"> Core Intelligence</w:t>
+      </w:r>
+      <w:r>
+        <w:rPr>
+          <w:b/>
+          <w:bCs/>
+        </w:rPr>
+        <w:t xml:space="preserve"> </w:t>
+      </w:r>
+      <w:r>
+        <w:t xml:space="preserve">- </w:t>
+      </w:r>
+      <w:r>
+        <w:rPr>
+          <w:highlight w:val="yellow"/>
+        </w:rPr>
+        <w:t>Done</w:t>
       </w:r>
     </w:p>
     <w:p>
@@ -1240,18 +1537,28 @@
       </w:r>
     </w:p>
     <w:p>
-      <w:pPr>
-        <w:rPr>
-          <w:b/>
-          <w:bCs/>
-        </w:rPr>
-      </w:pPr>
       <w:r>
         <w:rPr>
           <w:b/>
           <w:bCs/>
         </w:rPr>
         <w:t>3.2 Proactive Intervention Framework with Feedback Loops</w:t>
+      </w:r>
+      <w:r>
+        <w:rPr>
+          <w:b/>
+          <w:bCs/>
+        </w:rPr>
+        <w:t xml:space="preserve"> </w:t>
+      </w:r>
+      <w:r>
+        <w:t xml:space="preserve">- </w:t>
+      </w:r>
+      <w:r>
+        <w:rPr>
+          <w:highlight w:val="yellow"/>
+        </w:rPr>
+        <w:t>Done</w:t>
       </w:r>
     </w:p>
     <w:p>
@@ -1410,6 +1717,15 @@
       <w:r>
         <w:t>:</w:t>
       </w:r>
+      <w:r>
+        <w:t xml:space="preserve"> - </w:t>
+      </w:r>
+      <w:r>
+        <w:rPr>
+          <w:highlight w:val="cyan"/>
+        </w:rPr>
+        <w:t>Partially Done</w:t>
+      </w:r>
     </w:p>
     <w:p>
       <w:pPr>
@@ -1648,7 +1964,15 @@
         </w:numPr>
       </w:pPr>
       <w:r>
-        <w:t>POST /api/customer/actions: Integrated customer intelligence with intervention recommendations</w:t>
+        <w:t>POST /</w:t>
+      </w:r>
+      <w:proofErr w:type="spellStart"/>
+      <w:r>
+        <w:t>api</w:t>
+      </w:r>
+      <w:proofErr w:type="spellEnd"/>
+      <w:r>
+        <w:t>/customer/actions: Integrated customer intelligence with intervention recommendations</w:t>
       </w:r>
     </w:p>
     <w:p>
@@ -1659,7 +1983,15 @@
         </w:numPr>
       </w:pPr>
       <w:r>
-        <w:t>GET /api/segments/analyze: Segment health analytics and opportunity identification</w:t>
+        <w:t>GET /</w:t>
+      </w:r>
+      <w:proofErr w:type="spellStart"/>
+      <w:r>
+        <w:t>api</w:t>
+      </w:r>
+      <w:proofErr w:type="spellEnd"/>
+      <w:r>
+        <w:t>/segments/analyze: Segment health analytics and opportunity identification</w:t>
       </w:r>
     </w:p>
     <w:p>
@@ -1670,7 +2002,15 @@
         </w:numPr>
       </w:pPr>
       <w:r>
-        <w:t>POST /api/simulate/intervention: Campaign impact simulation before execution</w:t>
+        <w:t>POST /</w:t>
+      </w:r>
+      <w:proofErr w:type="spellStart"/>
+      <w:r>
+        <w:t>api</w:t>
+      </w:r>
+      <w:proofErr w:type="spellEnd"/>
+      <w:r>
+        <w:t>/simulate/intervention: Campaign impact simulation before execution</w:t>
       </w:r>
     </w:p>
     <w:p>
@@ -1681,7 +2021,15 @@
         </w:numPr>
       </w:pPr>
       <w:r>
-        <w:t>WS /ws/customer-alerts: Real-time monitoring and instant notification system</w:t>
+        <w:t>WS /</w:t>
+      </w:r>
+      <w:proofErr w:type="spellStart"/>
+      <w:r>
+        <w:t>ws</w:t>
+      </w:r>
+      <w:proofErr w:type="spellEnd"/>
+      <w:r>
+        <w:t>/customer-alerts: Real-time monitoring and instant notification system</w:t>
       </w:r>
     </w:p>
     <w:p>
@@ -5468,6 +5816,7 @@
   <w:style w:type="character" w:default="1" w:styleId="DefaultParagraphFont">
     <w:name w:val="Default Paragraph Font"/>
     <w:uiPriority w:val="1"/>
+    <w:semiHidden/>
     <w:unhideWhenUsed/>
   </w:style>
   <w:style w:type="table" w:default="1" w:styleId="TableNormal">

</xml_diff>